<commit_message>
commit for 3/22 morning
</commit_message>
<xml_diff>
--- a/Aboutme/Jackson Strand Updated CV.docx
+++ b/Aboutme/Jackson Strand Updated CV.docx
@@ -1653,7 +1653,6 @@
         <w:contextualSpacing/>
         <w:rPr>
           <w:rFonts w:ascii="Avenir Next" w:hAnsi="Avenir Next"/>
-          <w:u w:val="single"/>
         </w:rPr>
       </w:pPr>
       <w:r>
@@ -1685,43 +1684,19 @@
         <w:rPr>
           <w:rFonts w:ascii="Avenir Next" w:hAnsi="Avenir Next"/>
         </w:rPr>
-        <w:t>,</w:t>
-      </w:r>
-      <w:r>
-        <w:rPr>
-          <w:rFonts w:ascii="Avenir Next" w:hAnsi="Avenir Next"/>
-        </w:rPr>
-        <w:t xml:space="preserve"> D.</w:t>
-      </w:r>
-      <w:r>
-        <w:rPr>
-          <w:rFonts w:ascii="Avenir Next" w:hAnsi="Avenir Next"/>
-        </w:rPr>
-        <w:t xml:space="preserve">K. </w:t>
-      </w:r>
-      <w:r>
-        <w:rPr>
-          <w:rFonts w:ascii="Avenir Next" w:hAnsi="Avenir Next"/>
-        </w:rPr>
-        <w:t xml:space="preserve">Weaver, T. Sterling, </w:t>
-      </w:r>
-      <w:r>
-        <w:rPr>
-          <w:rFonts w:ascii="Avenir Next" w:hAnsi="Avenir Next"/>
-        </w:rPr>
-        <w:t>R.</w:t>
-      </w:r>
-      <w:r>
-        <w:rPr>
-          <w:rFonts w:ascii="Avenir Next" w:hAnsi="Avenir Next"/>
-        </w:rPr>
-        <w:t xml:space="preserve">K.D. </w:t>
-      </w:r>
-      <w:r>
-        <w:rPr>
-          <w:rFonts w:ascii="Avenir Next" w:hAnsi="Avenir Next"/>
-        </w:rPr>
-        <w:t>Peterson</w:t>
+        <w:t>, Weaver</w:t>
+      </w:r>
+      <w:r>
+        <w:rPr>
+          <w:rFonts w:ascii="Avenir Next" w:hAnsi="Avenir Next"/>
+        </w:rPr>
+        <w:t xml:space="preserve">, </w:t>
+      </w:r>
+      <w:r>
+        <w:rPr>
+          <w:rFonts w:ascii="Avenir Next" w:hAnsi="Avenir Next"/>
+        </w:rPr>
+        <w:t>D.K</w:t>
       </w:r>
       <w:r>
         <w:rPr>
@@ -1733,13 +1708,7 @@
         <w:rPr>
           <w:rFonts w:ascii="Avenir Next" w:hAnsi="Avenir Next"/>
         </w:rPr>
-        <w:t xml:space="preserve">2023. </w:t>
-      </w:r>
-      <w:r>
-        <w:rPr>
-          <w:rFonts w:ascii="Avenir Next" w:hAnsi="Avenir Next"/>
-        </w:rPr>
-        <w:t>using organic volatile compounds to assess the relationship between wheat stem sawfly, parasitoids, and smooth brome</w:t>
+        <w:t>2024</w:t>
       </w:r>
       <w:r>
         <w:rPr>
@@ -1751,31 +1720,31 @@
         <w:rPr>
           <w:rFonts w:ascii="Avenir Next" w:hAnsi="Avenir Next"/>
         </w:rPr>
-        <w:t>Session: Grad Competition</w:t>
-      </w:r>
-      <w:r>
-        <w:rPr>
-          <w:rFonts w:ascii="Avenir Next" w:hAnsi="Avenir Next"/>
-        </w:rPr>
-        <w:t>,</w:t>
-      </w:r>
-      <w:r>
-        <w:rPr>
-          <w:rFonts w:ascii="Avenir Next" w:hAnsi="Avenir Next"/>
-        </w:rPr>
-        <w:t xml:space="preserve"> </w:t>
-      </w:r>
-      <w:r>
-        <w:rPr>
-          <w:rFonts w:ascii="Avenir Next" w:hAnsi="Avenir Next"/>
-        </w:rPr>
-        <w:t xml:space="preserve">Plant-Insect Ecosystems: Chemical Ecology 2. </w:t>
-      </w:r>
-      <w:r>
-        <w:rPr>
-          <w:rFonts w:ascii="Avenir Next" w:hAnsi="Avenir Next"/>
-        </w:rPr>
-        <w:t>Annual Meeting of the Entomological Society of America, National Harbor, MD.</w:t>
+        <w:t xml:space="preserve">How </w:t>
+      </w:r>
+      <w:r>
+        <w:rPr>
+          <w:rFonts w:ascii="Avenir Next" w:hAnsi="Avenir Next"/>
+        </w:rPr>
+        <w:t xml:space="preserve">smooth brome can be beneficial for parasitoids of the wheat stem sawfly. </w:t>
+      </w:r>
+      <w:r>
+        <w:rPr>
+          <w:rFonts w:ascii="Avenir Next" w:hAnsi="Avenir Next"/>
+        </w:rPr>
+        <w:t xml:space="preserve">March Madness – Montana Wheat and Barley Committee. </w:t>
+      </w:r>
+      <w:r>
+        <w:rPr>
+          <w:rFonts w:ascii="Avenir Next" w:hAnsi="Avenir Next"/>
+        </w:rPr>
+        <w:t xml:space="preserve">Montana State University, </w:t>
+      </w:r>
+      <w:r>
+        <w:rPr>
+          <w:rFonts w:ascii="Avenir Next" w:hAnsi="Avenir Next"/>
+        </w:rPr>
+        <w:t xml:space="preserve">Bozeman, MT. </w:t>
       </w:r>
     </w:p>
     <w:p>
@@ -1793,43 +1762,227 @@
         <w:rPr>
           <w:rFonts w:ascii="Avenir Next" w:hAnsi="Avenir Next"/>
         </w:rPr>
-        <w:t>Strand, J</w:t>
-      </w:r>
-      <w:r>
-        <w:rPr>
-          <w:rFonts w:ascii="Avenir Next" w:hAnsi="Avenir Next"/>
-        </w:rPr>
-        <w:t>., D.K. Weaver, T. Sterling, R.K.D. Peterson. 2023</w:t>
-      </w:r>
-      <w:r>
-        <w:rPr>
-          <w:rFonts w:ascii="Avenir Next" w:hAnsi="Avenir Next"/>
-        </w:rPr>
-        <w:t xml:space="preserve">. The </w:t>
-      </w:r>
-      <w:r>
-        <w:rPr>
-          <w:rFonts w:ascii="Avenir Next" w:hAnsi="Avenir Next"/>
-        </w:rPr>
-        <w:t xml:space="preserve">importance of smooth brome and parasitoids in wheat stem sawfly biocontrol. </w:t>
-      </w:r>
-      <w:r>
-        <w:rPr>
-          <w:rFonts w:ascii="Avenir Next" w:hAnsi="Avenir Next"/>
-        </w:rPr>
-        <w:t>2023 Land Resources and Environmental Sciences Graduate Student Organization Research Colloquium</w:t>
-      </w:r>
-      <w:r>
-        <w:rPr>
-          <w:rFonts w:ascii="Avenir Next" w:hAnsi="Avenir Next"/>
-        </w:rPr>
-        <w:t xml:space="preserve">, </w:t>
-      </w:r>
-      <w:r>
-        <w:rPr>
-          <w:rFonts w:ascii="Avenir Next" w:hAnsi="Avenir Next"/>
-        </w:rPr>
-        <w:t xml:space="preserve">Montana State University, Bozeman, MT. </w:t>
+        <w:t>Sing,</w:t>
+      </w:r>
+      <w:r>
+        <w:rPr>
+          <w:rFonts w:ascii="Avenir Next" w:hAnsi="Avenir Next"/>
+        </w:rPr>
+        <w:t xml:space="preserve"> S.E.,</w:t>
+      </w:r>
+      <w:r>
+        <w:rPr>
+          <w:rFonts w:ascii="Avenir Next" w:hAnsi="Avenir Next"/>
+        </w:rPr>
+        <w:t xml:space="preserve"> Ward,</w:t>
+      </w:r>
+      <w:r>
+        <w:rPr>
+          <w:rFonts w:ascii="Avenir Next" w:hAnsi="Avenir Next"/>
+        </w:rPr>
+        <w:t xml:space="preserve"> </w:t>
+      </w:r>
+      <w:r>
+        <w:rPr>
+          <w:rFonts w:ascii="Avenir Next" w:hAnsi="Avenir Next"/>
+        </w:rPr>
+        <w:t>S.M.</w:t>
+      </w:r>
+      <w:r>
+        <w:rPr>
+          <w:rFonts w:ascii="Avenir Next" w:hAnsi="Avenir Next"/>
+        </w:rPr>
+        <w:t>,</w:t>
+      </w:r>
+      <w:r>
+        <w:rPr>
+          <w:rFonts w:ascii="Avenir Next" w:hAnsi="Avenir Next"/>
+        </w:rPr>
+        <w:t xml:space="preserve"> Peterson,</w:t>
+      </w:r>
+      <w:r>
+        <w:rPr>
+          <w:rFonts w:ascii="Avenir Next" w:hAnsi="Avenir Next"/>
+        </w:rPr>
+        <w:t xml:space="preserve"> </w:t>
+      </w:r>
+      <w:r>
+        <w:rPr>
+          <w:rFonts w:ascii="Avenir Next" w:hAnsi="Avenir Next"/>
+        </w:rPr>
+        <w:t>R.K.D.</w:t>
+      </w:r>
+      <w:r>
+        <w:rPr>
+          <w:rFonts w:ascii="Avenir Next" w:hAnsi="Avenir Next"/>
+        </w:rPr>
+        <w:t>,</w:t>
+      </w:r>
+      <w:r>
+        <w:rPr>
+          <w:rFonts w:ascii="Avenir Next" w:hAnsi="Avenir Next"/>
+        </w:rPr>
+        <w:t xml:space="preserve"> </w:t>
+      </w:r>
+      <w:r>
+        <w:rPr>
+          <w:rFonts w:ascii="Avenir Next" w:hAnsi="Avenir Next"/>
+        </w:rPr>
+        <w:t>Strand,</w:t>
+      </w:r>
+      <w:r>
+        <w:rPr>
+          <w:rFonts w:ascii="Avenir Next" w:hAnsi="Avenir Next"/>
+        </w:rPr>
+        <w:t xml:space="preserve"> </w:t>
+      </w:r>
+      <w:r>
+        <w:rPr>
+          <w:rFonts w:ascii="Avenir Next" w:hAnsi="Avenir Next"/>
+        </w:rPr>
+        <w:t>J.R.</w:t>
+      </w:r>
+      <w:r>
+        <w:rPr>
+          <w:rFonts w:ascii="Avenir Next" w:hAnsi="Avenir Next"/>
+        </w:rPr>
+        <w:t>,</w:t>
+      </w:r>
+      <w:r>
+        <w:rPr>
+          <w:rFonts w:ascii="Avenir Next" w:hAnsi="Avenir Next"/>
+        </w:rPr>
+        <w:t xml:space="preserve"> </w:t>
+      </w:r>
+      <w:proofErr w:type="spellStart"/>
+      <w:r>
+        <w:rPr>
+          <w:rFonts w:ascii="Avenir Next" w:hAnsi="Avenir Next"/>
+        </w:rPr>
+        <w:t>Friesenhahn</w:t>
+      </w:r>
+      <w:proofErr w:type="spellEnd"/>
+      <w:r>
+        <w:rPr>
+          <w:rFonts w:ascii="Avenir Next" w:hAnsi="Avenir Next"/>
+        </w:rPr>
+        <w:t>,</w:t>
+      </w:r>
+      <w:r>
+        <w:rPr>
+          <w:rFonts w:ascii="Avenir Next" w:hAnsi="Avenir Next"/>
+        </w:rPr>
+        <w:t xml:space="preserve"> E.,</w:t>
+      </w:r>
+      <w:r>
+        <w:rPr>
+          <w:rFonts w:ascii="Avenir Next" w:hAnsi="Avenir Next"/>
+        </w:rPr>
+        <w:t xml:space="preserve"> </w:t>
+      </w:r>
+      <w:proofErr w:type="spellStart"/>
+      <w:r>
+        <w:rPr>
+          <w:rFonts w:ascii="Avenir Next" w:hAnsi="Avenir Next"/>
+        </w:rPr>
+        <w:t>Hofland</w:t>
+      </w:r>
+      <w:proofErr w:type="spellEnd"/>
+      <w:r>
+        <w:rPr>
+          <w:rFonts w:ascii="Avenir Next" w:hAnsi="Avenir Next"/>
+        </w:rPr>
+        <w:t>,</w:t>
+      </w:r>
+      <w:r>
+        <w:rPr>
+          <w:rFonts w:ascii="Avenir Next" w:hAnsi="Avenir Next"/>
+        </w:rPr>
+        <w:t xml:space="preserve"> M.,</w:t>
+      </w:r>
+      <w:r>
+        <w:rPr>
+          <w:rFonts w:ascii="Avenir Next" w:hAnsi="Avenir Next"/>
+        </w:rPr>
+        <w:t xml:space="preserve"> Hubbard,</w:t>
+      </w:r>
+      <w:r>
+        <w:rPr>
+          <w:rFonts w:ascii="Avenir Next" w:hAnsi="Avenir Next"/>
+        </w:rPr>
+        <w:t xml:space="preserve"> </w:t>
+      </w:r>
+      <w:r>
+        <w:rPr>
+          <w:rFonts w:ascii="Avenir Next" w:hAnsi="Avenir Next"/>
+        </w:rPr>
+        <w:t>C.E.</w:t>
+      </w:r>
+      <w:r>
+        <w:rPr>
+          <w:rFonts w:ascii="Avenir Next" w:hAnsi="Avenir Next"/>
+        </w:rPr>
+        <w:t>,</w:t>
+      </w:r>
+      <w:r>
+        <w:rPr>
+          <w:rFonts w:ascii="Avenir Next" w:hAnsi="Avenir Next"/>
+        </w:rPr>
+        <w:t xml:space="preserve"> Randall,</w:t>
+      </w:r>
+      <w:r>
+        <w:rPr>
+          <w:rFonts w:ascii="Avenir Next" w:hAnsi="Avenir Next"/>
+        </w:rPr>
+        <w:t xml:space="preserve"> </w:t>
+      </w:r>
+      <w:r>
+        <w:rPr>
+          <w:rFonts w:ascii="Avenir Next" w:hAnsi="Avenir Next"/>
+        </w:rPr>
+        <w:t>C.B.</w:t>
+      </w:r>
+      <w:r>
+        <w:rPr>
+          <w:rFonts w:ascii="Avenir Next" w:hAnsi="Avenir Next"/>
+        </w:rPr>
+        <w:t>,</w:t>
+      </w:r>
+      <w:r>
+        <w:rPr>
+          <w:rFonts w:ascii="Avenir Next" w:hAnsi="Avenir Next"/>
+        </w:rPr>
+        <w:t xml:space="preserve"> Weaver.</w:t>
+      </w:r>
+      <w:r>
+        <w:rPr>
+          <w:rFonts w:ascii="Avenir Next" w:hAnsi="Avenir Next"/>
+        </w:rPr>
+        <w:t xml:space="preserve"> </w:t>
+      </w:r>
+      <w:r>
+        <w:rPr>
+          <w:rFonts w:ascii="Avenir Next" w:hAnsi="Avenir Next"/>
+        </w:rPr>
+        <w:t>D.K.</w:t>
+      </w:r>
+      <w:r>
+        <w:rPr>
+          <w:rFonts w:ascii="Avenir Next" w:hAnsi="Avenir Next"/>
+        </w:rPr>
+        <w:t xml:space="preserve"> 2024. Biological Control of Hybrid Toadflax: Insights from Chemical Ecology. </w:t>
+      </w:r>
+      <w:r>
+        <w:rPr>
+          <w:rFonts w:ascii="Avenir Next" w:hAnsi="Avenir Next"/>
+        </w:rPr>
+        <w:t xml:space="preserve">Montana State University, </w:t>
+      </w:r>
+      <w:r>
+        <w:rPr>
+          <w:rFonts w:ascii="Avenir Next" w:hAnsi="Avenir Next"/>
+        </w:rPr>
+        <w:t xml:space="preserve">Bozeman, MT. </w:t>
       </w:r>
     </w:p>
     <w:p>
@@ -1847,43 +2000,13 @@
         <w:rPr>
           <w:rFonts w:ascii="Avenir Next" w:hAnsi="Avenir Next"/>
         </w:rPr>
-        <w:t>Strand, J., D.K. Weaver, T. Sterling, R.K.D. Peterson. 202</w:t>
-      </w:r>
-      <w:r>
-        <w:rPr>
-          <w:rFonts w:ascii="Avenir Next" w:hAnsi="Avenir Next"/>
-        </w:rPr>
-        <w:t>2</w:t>
-      </w:r>
-      <w:r>
-        <w:rPr>
-          <w:rFonts w:ascii="Avenir Next" w:hAnsi="Avenir Next"/>
-        </w:rPr>
-        <w:t xml:space="preserve"> Using organic volatile compounds to assess the relationship between wheat stem sawfly, parasitoids, and smooth brome. </w:t>
-      </w:r>
-      <w:r>
-        <w:rPr>
-          <w:rFonts w:ascii="Avenir Next" w:hAnsi="Avenir Next"/>
-        </w:rPr>
-        <w:t xml:space="preserve">Session: Grad Competition, Plant-Insect Ecosystems: Chemical Ecology </w:t>
-      </w:r>
-      <w:r>
-        <w:rPr>
-          <w:rFonts w:ascii="Avenir Next" w:hAnsi="Avenir Next"/>
-        </w:rPr>
-        <w:t>1</w:t>
-      </w:r>
-      <w:r>
-        <w:rPr>
-          <w:rFonts w:ascii="Avenir Next" w:hAnsi="Avenir Next"/>
-        </w:rPr>
-        <w:t xml:space="preserve">. </w:t>
-      </w:r>
-      <w:r>
-        <w:rPr>
-          <w:rFonts w:ascii="Avenir Next" w:hAnsi="Avenir Next"/>
-        </w:rPr>
-        <w:t xml:space="preserve">Annual Meeting of the Entomological Society of America, Vancouver, BC, Canada. </w:t>
+        <w:t>Strand, J.,</w:t>
+      </w:r>
+      <w:r>
+        <w:rPr>
+          <w:rFonts w:ascii="Avenir Next" w:hAnsi="Avenir Next"/>
+        </w:rPr>
+        <w:t xml:space="preserve"> D.K. Weaver, T. Sterling, R.K.D. Peterson. 2023. Using organic volatile compounds to assess the relationship between wheat stem sawfly, parasitoids, and smooth brome. Session: Grad Competition, Plant-Insect Ecosystems: Chemical Ecology 2. Annual Meeting of the Entomological Society of America, National Harbor, MD.</w:t>
       </w:r>
     </w:p>
     <w:p>
@@ -1901,20 +2024,50 @@
         <w:rPr>
           <w:rFonts w:ascii="Avenir Next" w:hAnsi="Avenir Next"/>
         </w:rPr>
+        <w:t>Strand, J</w:t>
+      </w:r>
+      <w:r>
+        <w:rPr>
+          <w:rFonts w:ascii="Avenir Next" w:hAnsi="Avenir Next"/>
+        </w:rPr>
+        <w:t>., D.K. Weaver, T. Sterling, R.K.D. Peterson. 2023</w:t>
+      </w:r>
+      <w:r>
+        <w:rPr>
+          <w:rFonts w:ascii="Avenir Next" w:hAnsi="Avenir Next"/>
+        </w:rPr>
+        <w:t xml:space="preserve">. The </w:t>
+      </w:r>
+      <w:r>
+        <w:rPr>
+          <w:rFonts w:ascii="Avenir Next" w:hAnsi="Avenir Next"/>
+        </w:rPr>
+        <w:t xml:space="preserve">importance of smooth brome and parasitoids in wheat stem sawfly biocontrol. </w:t>
+      </w:r>
+      <w:r>
+        <w:rPr>
+          <w:rFonts w:ascii="Avenir Next" w:hAnsi="Avenir Next"/>
+        </w:rPr>
+        <w:t xml:space="preserve">2023 Land </w:t>
+      </w:r>
+      <w:r>
+        <w:rPr>
+          <w:rFonts w:ascii="Avenir Next" w:hAnsi="Avenir Next"/>
+        </w:rPr>
         <w:lastRenderedPageBreak/>
-        <w:t>Strand, J</w:t>
-      </w:r>
-      <w:r>
-        <w:rPr>
-          <w:rFonts w:ascii="Avenir Next" w:hAnsi="Avenir Next"/>
-        </w:rPr>
-        <w:t xml:space="preserve">., D.K. Weaver, T. Sterling, R.K.D. Peterson. 2022. </w:t>
-      </w:r>
-      <w:r>
-        <w:rPr>
-          <w:rFonts w:ascii="Avenir Next" w:hAnsi="Avenir Next"/>
-        </w:rPr>
-        <w:t>Importance of parasitoids and smooth brome for integrated pest management of wheat stem sawfly. 2022 Land Resources and Environmental Sciences Graduate Student Organization Research Colloquium, Montana State University, Bozeman, MT.</w:t>
+        <w:t>Resources and Environmental Sciences Graduate Student Organization Research Colloquium</w:t>
+      </w:r>
+      <w:r>
+        <w:rPr>
+          <w:rFonts w:ascii="Avenir Next" w:hAnsi="Avenir Next"/>
+        </w:rPr>
+        <w:t xml:space="preserve">, </w:t>
+      </w:r>
+      <w:r>
+        <w:rPr>
+          <w:rFonts w:ascii="Avenir Next" w:hAnsi="Avenir Next"/>
+        </w:rPr>
+        <w:t xml:space="preserve">Montana State University, Bozeman, MT. </w:t>
       </w:r>
     </w:p>
     <w:p>
@@ -1932,13 +2085,417 @@
         <w:rPr>
           <w:rFonts w:ascii="Avenir Next" w:hAnsi="Avenir Next"/>
         </w:rPr>
+        <w:t>Strand, J., Weaver,</w:t>
+      </w:r>
+      <w:r>
+        <w:rPr>
+          <w:rFonts w:ascii="Avenir Next" w:hAnsi="Avenir Next"/>
+        </w:rPr>
+        <w:t xml:space="preserve"> </w:t>
+      </w:r>
+      <w:r>
+        <w:rPr>
+          <w:rFonts w:ascii="Avenir Next" w:hAnsi="Avenir Next"/>
+        </w:rPr>
+        <w:t>D.K.</w:t>
+      </w:r>
+      <w:r>
+        <w:rPr>
+          <w:rFonts w:ascii="Avenir Next" w:hAnsi="Avenir Next"/>
+        </w:rPr>
+        <w:t xml:space="preserve">, </w:t>
+      </w:r>
+      <w:r>
+        <w:rPr>
+          <w:rFonts w:ascii="Avenir Next" w:hAnsi="Avenir Next"/>
+        </w:rPr>
+        <w:t>Sterling,</w:t>
+      </w:r>
+      <w:r>
+        <w:rPr>
+          <w:rFonts w:ascii="Avenir Next" w:hAnsi="Avenir Next"/>
+        </w:rPr>
+        <w:t xml:space="preserve"> T.,</w:t>
+      </w:r>
+      <w:r>
+        <w:rPr>
+          <w:rFonts w:ascii="Avenir Next" w:hAnsi="Avenir Next"/>
+        </w:rPr>
+        <w:t xml:space="preserve"> Peterson</w:t>
+      </w:r>
+      <w:r>
+        <w:rPr>
+          <w:rFonts w:ascii="Avenir Next" w:hAnsi="Avenir Next"/>
+        </w:rPr>
+        <w:t xml:space="preserve">, </w:t>
+      </w:r>
+      <w:r>
+        <w:rPr>
+          <w:rFonts w:ascii="Avenir Next" w:hAnsi="Avenir Next"/>
+        </w:rPr>
+        <w:t>R.K.D</w:t>
+      </w:r>
+      <w:r>
+        <w:rPr>
+          <w:rFonts w:ascii="Avenir Next" w:hAnsi="Avenir Next"/>
+        </w:rPr>
+        <w:t>. 202</w:t>
+      </w:r>
+      <w:r>
+        <w:rPr>
+          <w:rFonts w:ascii="Avenir Next" w:hAnsi="Avenir Next"/>
+        </w:rPr>
+        <w:t>2</w:t>
+      </w:r>
+      <w:r>
+        <w:rPr>
+          <w:rFonts w:ascii="Avenir Next" w:hAnsi="Avenir Next"/>
+        </w:rPr>
+        <w:t>.</w:t>
+      </w:r>
+      <w:r>
+        <w:rPr>
+          <w:rFonts w:ascii="Avenir Next" w:hAnsi="Avenir Next"/>
+        </w:rPr>
+        <w:t xml:space="preserve"> Using organic volatile compounds to assess the relationship between wheat stem sawfly, parasitoids, and smooth brome. </w:t>
+      </w:r>
+      <w:r>
+        <w:rPr>
+          <w:rFonts w:ascii="Avenir Next" w:hAnsi="Avenir Next"/>
+        </w:rPr>
+        <w:t xml:space="preserve">Session: Grad Competition, Plant-Insect Ecosystems: Chemical Ecology </w:t>
+      </w:r>
+      <w:r>
+        <w:rPr>
+          <w:rFonts w:ascii="Avenir Next" w:hAnsi="Avenir Next"/>
+        </w:rPr>
+        <w:t>1</w:t>
+      </w:r>
+      <w:r>
+        <w:rPr>
+          <w:rFonts w:ascii="Avenir Next" w:hAnsi="Avenir Next"/>
+        </w:rPr>
+        <w:t xml:space="preserve">. </w:t>
+      </w:r>
+      <w:r>
+        <w:rPr>
+          <w:rFonts w:ascii="Avenir Next" w:hAnsi="Avenir Next"/>
+        </w:rPr>
+        <w:t xml:space="preserve">Annual Meeting of the Entomological Society of America, Vancouver, BC, Canada. </w:t>
+      </w:r>
+    </w:p>
+    <w:p>
+      <w:pPr>
+        <w:pStyle w:val="ListParagraph"/>
+        <w:numPr>
+          <w:ilvl w:val="0"/>
+          <w:numId w:val="4"/>
+        </w:numPr>
+        <w:rPr>
+          <w:rFonts w:ascii="Avenir Next" w:hAnsi="Avenir Next"/>
+        </w:rPr>
+      </w:pPr>
+      <w:r>
+        <w:rPr>
+          <w:rFonts w:ascii="Avenir Next" w:hAnsi="Avenir Next"/>
+        </w:rPr>
         <w:t>Strand, J</w:t>
       </w:r>
       <w:r>
         <w:rPr>
           <w:rFonts w:ascii="Avenir Next" w:hAnsi="Avenir Next"/>
         </w:rPr>
-        <w:t xml:space="preserve">., D.K. Weaver, T. Sterling, R.K.D. Peterson. 2021. </w:t>
+        <w:t>.</w:t>
+      </w:r>
+      <w:r>
+        <w:rPr>
+          <w:rFonts w:ascii="Avenir Next" w:hAnsi="Avenir Next"/>
+        </w:rPr>
+        <w:t>R.</w:t>
+      </w:r>
+      <w:r>
+        <w:rPr>
+          <w:rFonts w:ascii="Avenir Next" w:hAnsi="Avenir Next"/>
+        </w:rPr>
+        <w:t>, Weaver,</w:t>
+      </w:r>
+      <w:r>
+        <w:rPr>
+          <w:rFonts w:ascii="Avenir Next" w:hAnsi="Avenir Next"/>
+        </w:rPr>
+        <w:t xml:space="preserve"> D.K.,</w:t>
+      </w:r>
+      <w:r>
+        <w:rPr>
+          <w:rFonts w:ascii="Avenir Next" w:hAnsi="Avenir Next"/>
+        </w:rPr>
+        <w:t xml:space="preserve"> Sterling, </w:t>
+      </w:r>
+      <w:r>
+        <w:rPr>
+          <w:rFonts w:ascii="Avenir Next" w:hAnsi="Avenir Next"/>
+        </w:rPr>
+        <w:t>T.</w:t>
+      </w:r>
+      <w:r>
+        <w:rPr>
+          <w:rFonts w:ascii="Avenir Next" w:hAnsi="Avenir Next"/>
+        </w:rPr>
+        <w:t>,</w:t>
+      </w:r>
+      <w:r>
+        <w:rPr>
+          <w:rFonts w:ascii="Avenir Next" w:hAnsi="Avenir Next"/>
+        </w:rPr>
+        <w:t xml:space="preserve"> </w:t>
+      </w:r>
+      <w:r>
+        <w:rPr>
+          <w:rFonts w:ascii="Avenir Next" w:hAnsi="Avenir Next"/>
+        </w:rPr>
+        <w:t>Peterson</w:t>
+      </w:r>
+      <w:r>
+        <w:rPr>
+          <w:rFonts w:ascii="Avenir Next" w:hAnsi="Avenir Next"/>
+        </w:rPr>
+        <w:t>,</w:t>
+      </w:r>
+      <w:r>
+        <w:rPr>
+          <w:rFonts w:ascii="Avenir Next" w:hAnsi="Avenir Next"/>
+        </w:rPr>
+        <w:t xml:space="preserve"> </w:t>
+      </w:r>
+      <w:r>
+        <w:rPr>
+          <w:rFonts w:ascii="Avenir Next" w:hAnsi="Avenir Next"/>
+        </w:rPr>
+        <w:t>R.K.D</w:t>
+      </w:r>
+      <w:r>
+        <w:rPr>
+          <w:rFonts w:ascii="Avenir Next" w:hAnsi="Avenir Next"/>
+        </w:rPr>
+        <w:t xml:space="preserve">. 2022. </w:t>
+      </w:r>
+      <w:r>
+        <w:rPr>
+          <w:rFonts w:ascii="Avenir Next" w:hAnsi="Avenir Next"/>
+        </w:rPr>
+        <w:t>Importance of parasitoids and smooth brome for integrated pest management of wheat stem sawfly. 2022 Land Resources and Environmental Sciences Graduate Student Organization Research Colloquium, Montana State University, Bozeman, MT.</w:t>
+      </w:r>
+    </w:p>
+    <w:p>
+      <w:pPr>
+        <w:pStyle w:val="ListParagraph"/>
+        <w:numPr>
+          <w:ilvl w:val="0"/>
+          <w:numId w:val="4"/>
+        </w:numPr>
+        <w:rPr>
+          <w:rFonts w:ascii="Avenir Next" w:hAnsi="Avenir Next"/>
+        </w:rPr>
+      </w:pPr>
+      <w:r>
+        <w:rPr>
+          <w:rFonts w:ascii="Avenir Next" w:hAnsi="Avenir Next"/>
+        </w:rPr>
+        <w:t xml:space="preserve">Strand, J.R., Sterling, T., </w:t>
+      </w:r>
+      <w:r>
+        <w:rPr>
+          <w:rFonts w:ascii="Avenir Next" w:hAnsi="Avenir Next"/>
+        </w:rPr>
+        <w:t xml:space="preserve">Weaver, D.K., </w:t>
+      </w:r>
+      <w:r>
+        <w:rPr>
+          <w:rFonts w:ascii="Avenir Next" w:hAnsi="Avenir Next"/>
+        </w:rPr>
+        <w:t xml:space="preserve">2022. Using organic volatiles to understand the impact of </w:t>
+      </w:r>
+      <w:r>
+        <w:rPr>
+          <w:rFonts w:ascii="Avenir Next" w:hAnsi="Avenir Next"/>
+          <w:i/>
+          <w:iCs/>
+        </w:rPr>
+        <w:t xml:space="preserve">Alternaria </w:t>
+      </w:r>
+      <w:proofErr w:type="spellStart"/>
+      <w:r>
+        <w:rPr>
+          <w:rFonts w:ascii="Avenir Next" w:hAnsi="Avenir Next"/>
+          <w:i/>
+          <w:iCs/>
+        </w:rPr>
+        <w:t>oxy</w:t>
+      </w:r>
+      <w:r>
+        <w:rPr>
+          <w:rFonts w:ascii="Avenir Next" w:hAnsi="Avenir Next"/>
+          <w:i/>
+          <w:iCs/>
+        </w:rPr>
+        <w:t>tro</w:t>
+      </w:r>
+      <w:r>
+        <w:rPr>
+          <w:rFonts w:ascii="Avenir Next" w:hAnsi="Avenir Next"/>
+          <w:i/>
+          <w:iCs/>
+        </w:rPr>
+        <w:t>p</w:t>
+      </w:r>
+      <w:r>
+        <w:rPr>
+          <w:rFonts w:ascii="Avenir Next" w:hAnsi="Avenir Next"/>
+          <w:i/>
+          <w:iCs/>
+        </w:rPr>
+        <w:t>i</w:t>
+      </w:r>
+      <w:r>
+        <w:rPr>
+          <w:rFonts w:ascii="Avenir Next" w:hAnsi="Avenir Next"/>
+          <w:i/>
+          <w:iCs/>
+        </w:rPr>
+        <w:t>s</w:t>
+      </w:r>
+      <w:proofErr w:type="spellEnd"/>
+      <w:r>
+        <w:rPr>
+          <w:rFonts w:ascii="Avenir Next" w:hAnsi="Avenir Next"/>
+        </w:rPr>
+        <w:t xml:space="preserve"> on locoweed physiology: E+/E-.</w:t>
+      </w:r>
+      <w:r>
+        <w:rPr>
+          <w:rFonts w:ascii="Avenir Next" w:hAnsi="Avenir Next"/>
+        </w:rPr>
+        <w:t xml:space="preserve"> </w:t>
+      </w:r>
+      <w:r>
+        <w:rPr>
+          <w:rFonts w:ascii="Avenir Next" w:hAnsi="Avenir Next"/>
+        </w:rPr>
+        <w:t>Multistate Research Project</w:t>
+      </w:r>
+      <w:r>
+        <w:rPr>
+          <w:rFonts w:ascii="Avenir Next" w:hAnsi="Avenir Next"/>
+        </w:rPr>
+        <w:t xml:space="preserve"> Meeting</w:t>
+      </w:r>
+      <w:r>
+        <w:rPr>
+          <w:rFonts w:ascii="Avenir Next" w:hAnsi="Avenir Next"/>
+        </w:rPr>
+        <w:t>, W2193, "Poisonous Plants: Impact, Ecology, and Management."</w:t>
+      </w:r>
+      <w:r>
+        <w:rPr>
+          <w:rFonts w:ascii="Avenir Next" w:hAnsi="Avenir Next"/>
+        </w:rPr>
+        <w:t xml:space="preserve"> </w:t>
+      </w:r>
+      <w:r>
+        <w:rPr>
+          <w:rFonts w:ascii="Avenir Next" w:hAnsi="Avenir Next"/>
+        </w:rPr>
+        <w:t xml:space="preserve">Montana State University, </w:t>
+      </w:r>
+      <w:r>
+        <w:rPr>
+          <w:rFonts w:ascii="Avenir Next" w:hAnsi="Avenir Next"/>
+        </w:rPr>
+        <w:t xml:space="preserve">Bozeman, MT. </w:t>
+      </w:r>
+    </w:p>
+    <w:p>
+      <w:pPr>
+        <w:pStyle w:val="ListParagraph"/>
+        <w:numPr>
+          <w:ilvl w:val="0"/>
+          <w:numId w:val="4"/>
+        </w:numPr>
+        <w:rPr>
+          <w:rFonts w:ascii="Avenir Next" w:hAnsi="Avenir Next"/>
+        </w:rPr>
+      </w:pPr>
+      <w:r>
+        <w:rPr>
+          <w:rFonts w:ascii="Avenir Next" w:hAnsi="Avenir Next"/>
+        </w:rPr>
+        <w:t>Strand, J</w:t>
+      </w:r>
+      <w:r>
+        <w:rPr>
+          <w:rFonts w:ascii="Avenir Next" w:hAnsi="Avenir Next"/>
+        </w:rPr>
+        <w:t>.</w:t>
+      </w:r>
+      <w:r>
+        <w:rPr>
+          <w:rFonts w:ascii="Avenir Next" w:hAnsi="Avenir Next"/>
+        </w:rPr>
+        <w:t>R.</w:t>
+      </w:r>
+      <w:r>
+        <w:rPr>
+          <w:rFonts w:ascii="Avenir Next" w:hAnsi="Avenir Next"/>
+        </w:rPr>
+        <w:t xml:space="preserve">, </w:t>
+      </w:r>
+      <w:r>
+        <w:rPr>
+          <w:rFonts w:ascii="Avenir Next" w:hAnsi="Avenir Next"/>
+        </w:rPr>
+        <w:t>Weaver, D.K.</w:t>
+      </w:r>
+      <w:r>
+        <w:rPr>
+          <w:rFonts w:ascii="Avenir Next" w:hAnsi="Avenir Next"/>
+        </w:rPr>
+        <w:t>, Sterling,</w:t>
+      </w:r>
+      <w:r>
+        <w:rPr>
+          <w:rFonts w:ascii="Avenir Next" w:hAnsi="Avenir Next"/>
+        </w:rPr>
+        <w:t xml:space="preserve"> T.,</w:t>
+      </w:r>
+      <w:r>
+        <w:rPr>
+          <w:rFonts w:ascii="Avenir Next" w:hAnsi="Avenir Next"/>
+        </w:rPr>
+        <w:t xml:space="preserve"> Peterson</w:t>
+      </w:r>
+      <w:r>
+        <w:rPr>
+          <w:rFonts w:ascii="Avenir Next" w:hAnsi="Avenir Next"/>
+        </w:rPr>
+        <w:t>,</w:t>
+      </w:r>
+      <w:r>
+        <w:rPr>
+          <w:rFonts w:ascii="Avenir Next" w:hAnsi="Avenir Next"/>
+        </w:rPr>
+        <w:t xml:space="preserve"> </w:t>
+      </w:r>
+      <w:r>
+        <w:rPr>
+          <w:rFonts w:ascii="Avenir Next" w:hAnsi="Avenir Next"/>
+        </w:rPr>
+        <w:t>R.K.D</w:t>
+      </w:r>
+      <w:r>
+        <w:rPr>
+          <w:rFonts w:ascii="Avenir Next" w:hAnsi="Avenir Next"/>
+        </w:rPr>
+        <w:t xml:space="preserve">. 2021. </w:t>
       </w:r>
       <w:r>
         <w:rPr>
@@ -2002,7 +2559,19 @@
         <w:rPr>
           <w:rFonts w:ascii="Avenir Next" w:hAnsi="Avenir Next"/>
         </w:rPr>
-        <w:t xml:space="preserve">Understanding Wheat Stem Sawfly. </w:t>
+        <w:t xml:space="preserve">Understanding </w:t>
+      </w:r>
+      <w:r>
+        <w:rPr>
+          <w:rFonts w:ascii="Avenir Next" w:hAnsi="Avenir Next"/>
+        </w:rPr>
+        <w:t xml:space="preserve">the </w:t>
+      </w:r>
+      <w:r>
+        <w:rPr>
+          <w:rFonts w:ascii="Avenir Next" w:hAnsi="Avenir Next"/>
+        </w:rPr>
+        <w:t xml:space="preserve">Wheat Stem Sawfly. </w:t>
       </w:r>
       <w:r>
         <w:rPr>
@@ -2494,86 +3063,6 @@
         <w:tab/>
         <w:t xml:space="preserve">    2020-2021</w:t>
       </w:r>
-    </w:p>
-    <w:p>
-      <w:pPr>
-        <w:contextualSpacing/>
-        <w:rPr>
-          <w:rFonts w:ascii="Avenir Next" w:hAnsi="Avenir Next"/>
-        </w:rPr>
-      </w:pPr>
-    </w:p>
-    <w:p>
-      <w:pPr>
-        <w:contextualSpacing/>
-        <w:rPr>
-          <w:rFonts w:ascii="Avenir Next" w:hAnsi="Avenir Next"/>
-        </w:rPr>
-      </w:pPr>
-    </w:p>
-    <w:p>
-      <w:pPr>
-        <w:contextualSpacing/>
-        <w:rPr>
-          <w:rFonts w:ascii="Avenir Next" w:hAnsi="Avenir Next"/>
-        </w:rPr>
-      </w:pPr>
-    </w:p>
-    <w:p>
-      <w:pPr>
-        <w:contextualSpacing/>
-        <w:rPr>
-          <w:rFonts w:ascii="Avenir Next" w:hAnsi="Avenir Next"/>
-        </w:rPr>
-      </w:pPr>
-    </w:p>
-    <w:p>
-      <w:pPr>
-        <w:contextualSpacing/>
-        <w:rPr>
-          <w:rFonts w:ascii="Avenir Next" w:hAnsi="Avenir Next"/>
-        </w:rPr>
-      </w:pPr>
-    </w:p>
-    <w:p>
-      <w:pPr>
-        <w:contextualSpacing/>
-        <w:rPr>
-          <w:rFonts w:ascii="Avenir Next" w:hAnsi="Avenir Next"/>
-        </w:rPr>
-      </w:pPr>
-    </w:p>
-    <w:p>
-      <w:pPr>
-        <w:contextualSpacing/>
-        <w:rPr>
-          <w:rFonts w:ascii="Avenir Next" w:hAnsi="Avenir Next"/>
-        </w:rPr>
-      </w:pPr>
-    </w:p>
-    <w:p>
-      <w:pPr>
-        <w:contextualSpacing/>
-        <w:rPr>
-          <w:rFonts w:ascii="Avenir Next" w:hAnsi="Avenir Next"/>
-        </w:rPr>
-      </w:pPr>
-    </w:p>
-    <w:p>
-      <w:pPr>
-        <w:contextualSpacing/>
-        <w:rPr>
-          <w:rFonts w:ascii="Avenir Next" w:hAnsi="Avenir Next"/>
-        </w:rPr>
-      </w:pPr>
-    </w:p>
-    <w:p>
-      <w:pPr>
-        <w:contextualSpacing/>
-        <w:rPr>
-          <w:rFonts w:ascii="Avenir Next" w:hAnsi="Avenir Next"/>
-        </w:rPr>
-      </w:pPr>
     </w:p>
     <w:p>
       <w:pPr>
@@ -4989,7 +5478,6 @@
   <w:style w:type="character" w:default="1" w:styleId="DefaultParagraphFont">
     <w:name w:val="Default Paragraph Font"/>
     <w:uiPriority w:val="1"/>
-    <w:semiHidden/>
     <w:unhideWhenUsed/>
   </w:style>
   <w:style w:type="table" w:default="1" w:styleId="TableNormal">

</xml_diff>

<commit_message>
updated index files and yml(3/25)
</commit_message>
<xml_diff>
--- a/Aboutme/Jackson Strand Updated CV.docx
+++ b/Aboutme/Jackson Strand Updated CV.docx
@@ -183,7 +183,7 @@
           <w:b/>
           <w:bCs/>
         </w:rPr>
-        <w:t>MS</w:t>
+        <w:t>MSc</w:t>
       </w:r>
       <w:r>
         <w:rPr>
@@ -465,7 +465,15 @@
           <w:b/>
           <w:bCs/>
         </w:rPr>
-        <w:t>BA</w:t>
+        <w:t>B</w:t>
+      </w:r>
+      <w:r>
+        <w:rPr>
+          <w:rFonts w:ascii="Avenir Next" w:hAnsi="Avenir Next"/>
+          <w:b/>
+          <w:bCs/>
+        </w:rPr>
+        <w:t>S</w:t>
       </w:r>
       <w:r>
         <w:rPr>
@@ -1690,13 +1698,7 @@
         <w:rPr>
           <w:rFonts w:ascii="Avenir Next" w:hAnsi="Avenir Next"/>
         </w:rPr>
-        <w:t xml:space="preserve">, </w:t>
-      </w:r>
-      <w:r>
-        <w:rPr>
-          <w:rFonts w:ascii="Avenir Next" w:hAnsi="Avenir Next"/>
-        </w:rPr>
-        <w:t>D.K</w:t>
+        <w:t>, D.K</w:t>
       </w:r>
       <w:r>
         <w:rPr>
@@ -1786,8 +1788,58 @@
         <w:rPr>
           <w:rFonts w:ascii="Avenir Next" w:hAnsi="Avenir Next"/>
         </w:rPr>
-        <w:t>S.M.</w:t>
-      </w:r>
+        <w:t>S.M.,</w:t>
+      </w:r>
+      <w:r>
+        <w:rPr>
+          <w:rFonts w:ascii="Avenir Next" w:hAnsi="Avenir Next"/>
+        </w:rPr>
+        <w:t xml:space="preserve"> Peterson,</w:t>
+      </w:r>
+      <w:r>
+        <w:rPr>
+          <w:rFonts w:ascii="Avenir Next" w:hAnsi="Avenir Next"/>
+        </w:rPr>
+        <w:t xml:space="preserve"> </w:t>
+      </w:r>
+      <w:r>
+        <w:rPr>
+          <w:rFonts w:ascii="Avenir Next" w:hAnsi="Avenir Next"/>
+        </w:rPr>
+        <w:t xml:space="preserve">R.K.D., </w:t>
+      </w:r>
+      <w:r>
+        <w:rPr>
+          <w:rFonts w:ascii="Avenir Next" w:hAnsi="Avenir Next"/>
+        </w:rPr>
+        <w:t>Strand,</w:t>
+      </w:r>
+      <w:r>
+        <w:rPr>
+          <w:rFonts w:ascii="Avenir Next" w:hAnsi="Avenir Next"/>
+        </w:rPr>
+        <w:t xml:space="preserve"> </w:t>
+      </w:r>
+      <w:r>
+        <w:rPr>
+          <w:rFonts w:ascii="Avenir Next" w:hAnsi="Avenir Next"/>
+        </w:rPr>
+        <w:t>J.R.,</w:t>
+      </w:r>
+      <w:r>
+        <w:rPr>
+          <w:rFonts w:ascii="Avenir Next" w:hAnsi="Avenir Next"/>
+        </w:rPr>
+        <w:t xml:space="preserve"> </w:t>
+      </w:r>
+      <w:proofErr w:type="spellStart"/>
+      <w:r>
+        <w:rPr>
+          <w:rFonts w:ascii="Avenir Next" w:hAnsi="Avenir Next"/>
+        </w:rPr>
+        <w:t>Friesenhahn</w:t>
+      </w:r>
+      <w:proofErr w:type="spellEnd"/>
       <w:r>
         <w:rPr>
           <w:rFonts w:ascii="Avenir Next" w:hAnsi="Avenir Next"/>
@@ -1798,7 +1850,7 @@
         <w:rPr>
           <w:rFonts w:ascii="Avenir Next" w:hAnsi="Avenir Next"/>
         </w:rPr>
-        <w:t xml:space="preserve"> Peterson,</w:t>
+        <w:t xml:space="preserve"> E.,</w:t>
       </w:r>
       <w:r>
         <w:rPr>
@@ -1806,12 +1858,14 @@
         </w:rPr>
         <w:t xml:space="preserve"> </w:t>
       </w:r>
-      <w:r>
-        <w:rPr>
-          <w:rFonts w:ascii="Avenir Next" w:hAnsi="Avenir Next"/>
-        </w:rPr>
-        <w:t>R.K.D.</w:t>
-      </w:r>
+      <w:proofErr w:type="spellStart"/>
+      <w:r>
+        <w:rPr>
+          <w:rFonts w:ascii="Avenir Next" w:hAnsi="Avenir Next"/>
+        </w:rPr>
+        <w:t>Hofland</w:t>
+      </w:r>
+      <w:proofErr w:type="spellEnd"/>
       <w:r>
         <w:rPr>
           <w:rFonts w:ascii="Avenir Next" w:hAnsi="Avenir Next"/>
@@ -1822,13 +1876,31 @@
         <w:rPr>
           <w:rFonts w:ascii="Avenir Next" w:hAnsi="Avenir Next"/>
         </w:rPr>
+        <w:t xml:space="preserve"> M.,</w:t>
+      </w:r>
+      <w:r>
+        <w:rPr>
+          <w:rFonts w:ascii="Avenir Next" w:hAnsi="Avenir Next"/>
+        </w:rPr>
+        <w:t xml:space="preserve"> Hubbard,</w:t>
+      </w:r>
+      <w:r>
+        <w:rPr>
+          <w:rFonts w:ascii="Avenir Next" w:hAnsi="Avenir Next"/>
+        </w:rPr>
         <w:t xml:space="preserve"> </w:t>
       </w:r>
       <w:r>
         <w:rPr>
           <w:rFonts w:ascii="Avenir Next" w:hAnsi="Avenir Next"/>
         </w:rPr>
-        <w:t>Strand,</w:t>
+        <w:t>C.E.,</w:t>
+      </w:r>
+      <w:r>
+        <w:rPr>
+          <w:rFonts w:ascii="Avenir Next" w:hAnsi="Avenir Next"/>
+        </w:rPr>
+        <w:t xml:space="preserve"> Randall,</w:t>
       </w:r>
       <w:r>
         <w:rPr>
@@ -1840,113 +1912,7 @@
         <w:rPr>
           <w:rFonts w:ascii="Avenir Next" w:hAnsi="Avenir Next"/>
         </w:rPr>
-        <w:t>J.R.</w:t>
-      </w:r>
-      <w:r>
-        <w:rPr>
-          <w:rFonts w:ascii="Avenir Next" w:hAnsi="Avenir Next"/>
-        </w:rPr>
-        <w:t>,</w:t>
-      </w:r>
-      <w:r>
-        <w:rPr>
-          <w:rFonts w:ascii="Avenir Next" w:hAnsi="Avenir Next"/>
-        </w:rPr>
-        <w:t xml:space="preserve"> </w:t>
-      </w:r>
-      <w:proofErr w:type="spellStart"/>
-      <w:r>
-        <w:rPr>
-          <w:rFonts w:ascii="Avenir Next" w:hAnsi="Avenir Next"/>
-        </w:rPr>
-        <w:t>Friesenhahn</w:t>
-      </w:r>
-      <w:proofErr w:type="spellEnd"/>
-      <w:r>
-        <w:rPr>
-          <w:rFonts w:ascii="Avenir Next" w:hAnsi="Avenir Next"/>
-        </w:rPr>
-        <w:t>,</w:t>
-      </w:r>
-      <w:r>
-        <w:rPr>
-          <w:rFonts w:ascii="Avenir Next" w:hAnsi="Avenir Next"/>
-        </w:rPr>
-        <w:t xml:space="preserve"> E.,</w:t>
-      </w:r>
-      <w:r>
-        <w:rPr>
-          <w:rFonts w:ascii="Avenir Next" w:hAnsi="Avenir Next"/>
-        </w:rPr>
-        <w:t xml:space="preserve"> </w:t>
-      </w:r>
-      <w:proofErr w:type="spellStart"/>
-      <w:r>
-        <w:rPr>
-          <w:rFonts w:ascii="Avenir Next" w:hAnsi="Avenir Next"/>
-        </w:rPr>
-        <w:t>Hofland</w:t>
-      </w:r>
-      <w:proofErr w:type="spellEnd"/>
-      <w:r>
-        <w:rPr>
-          <w:rFonts w:ascii="Avenir Next" w:hAnsi="Avenir Next"/>
-        </w:rPr>
-        <w:t>,</w:t>
-      </w:r>
-      <w:r>
-        <w:rPr>
-          <w:rFonts w:ascii="Avenir Next" w:hAnsi="Avenir Next"/>
-        </w:rPr>
-        <w:t xml:space="preserve"> M.,</w:t>
-      </w:r>
-      <w:r>
-        <w:rPr>
-          <w:rFonts w:ascii="Avenir Next" w:hAnsi="Avenir Next"/>
-        </w:rPr>
-        <w:t xml:space="preserve"> Hubbard,</w:t>
-      </w:r>
-      <w:r>
-        <w:rPr>
-          <w:rFonts w:ascii="Avenir Next" w:hAnsi="Avenir Next"/>
-        </w:rPr>
-        <w:t xml:space="preserve"> </w:t>
-      </w:r>
-      <w:r>
-        <w:rPr>
-          <w:rFonts w:ascii="Avenir Next" w:hAnsi="Avenir Next"/>
-        </w:rPr>
-        <w:t>C.E.</w:t>
-      </w:r>
-      <w:r>
-        <w:rPr>
-          <w:rFonts w:ascii="Avenir Next" w:hAnsi="Avenir Next"/>
-        </w:rPr>
-        <w:t>,</w:t>
-      </w:r>
-      <w:r>
-        <w:rPr>
-          <w:rFonts w:ascii="Avenir Next" w:hAnsi="Avenir Next"/>
-        </w:rPr>
-        <w:t xml:space="preserve"> Randall,</w:t>
-      </w:r>
-      <w:r>
-        <w:rPr>
-          <w:rFonts w:ascii="Avenir Next" w:hAnsi="Avenir Next"/>
-        </w:rPr>
-        <w:t xml:space="preserve"> </w:t>
-      </w:r>
-      <w:r>
-        <w:rPr>
-          <w:rFonts w:ascii="Avenir Next" w:hAnsi="Avenir Next"/>
-        </w:rPr>
-        <w:t>C.B.</w:t>
-      </w:r>
-      <w:r>
-        <w:rPr>
-          <w:rFonts w:ascii="Avenir Next" w:hAnsi="Avenir Next"/>
-        </w:rPr>
-        <w:t>,</w:t>
+        <w:t>C.B.,</w:t>
       </w:r>
       <w:r>
         <w:rPr>
@@ -1958,13 +1924,7 @@
         <w:rPr>
           <w:rFonts w:ascii="Avenir Next" w:hAnsi="Avenir Next"/>
         </w:rPr>
-        <w:t xml:space="preserve"> </w:t>
-      </w:r>
-      <w:r>
-        <w:rPr>
-          <w:rFonts w:ascii="Avenir Next" w:hAnsi="Avenir Next"/>
-        </w:rPr>
-        <w:t>D.K.</w:t>
+        <w:t xml:space="preserve"> D.K.</w:t>
       </w:r>
       <w:r>
         <w:rPr>
@@ -2235,19 +2195,7 @@
         <w:rPr>
           <w:rFonts w:ascii="Avenir Next" w:hAnsi="Avenir Next"/>
         </w:rPr>
-        <w:t>T.</w:t>
-      </w:r>
-      <w:r>
-        <w:rPr>
-          <w:rFonts w:ascii="Avenir Next" w:hAnsi="Avenir Next"/>
-        </w:rPr>
-        <w:t>,</w:t>
-      </w:r>
-      <w:r>
-        <w:rPr>
-          <w:rFonts w:ascii="Avenir Next" w:hAnsi="Avenir Next"/>
-        </w:rPr>
-        <w:t xml:space="preserve"> </w:t>
+        <w:t xml:space="preserve">T., </w:t>
       </w:r>
       <w:r>
         <w:rPr>
@@ -3928,6 +3876,11 @@
         <w:docPartUnique/>
       </w:docPartObj>
     </w:sdtPr>
+    <w:sdtEndPr>
+      <w:rPr>
+        <w:rStyle w:val="PageNumber"/>
+      </w:rPr>
+    </w:sdtEndPr>
     <w:sdtContent>
       <w:p>
         <w:pPr>
@@ -3969,6 +3922,11 @@
         <w:docPartUnique/>
       </w:docPartObj>
     </w:sdtPr>
+    <w:sdtEndPr>
+      <w:rPr>
+        <w:rStyle w:val="PageNumber"/>
+      </w:rPr>
+    </w:sdtEndPr>
     <w:sdtContent>
       <w:p>
         <w:pPr>
@@ -4037,6 +3995,11 @@
           <w:docPartUnique/>
         </w:docPartObj>
       </w:sdtPr>
+      <w:sdtEndPr>
+        <w:rPr>
+          <w:rStyle w:val="PageNumber"/>
+        </w:rPr>
+      </w:sdtEndPr>
       <w:sdtContent>
         <w:r>
           <w:rPr>
@@ -5478,6 +5441,7 @@
   <w:style w:type="character" w:default="1" w:styleId="DefaultParagraphFont">
     <w:name w:val="Default Paragraph Font"/>
     <w:uiPriority w:val="1"/>
+    <w:semiHidden/>
     <w:unhideWhenUsed/>
   </w:style>
   <w:style w:type="table" w:default="1" w:styleId="TableNormal">

</xml_diff>